<commit_message>
removed linux backup files
</commit_message>
<xml_diff>
--- a/documents/backendLookup.docx
+++ b/documents/backendLookup.docx
@@ -14,6 +14,15 @@
     <w:p>
       <w:pPr>
         <w:pStyle w:val="style0"/>
+        <w:rPr/>
+      </w:pPr>
+      <w:r>
+        <w:rPr/>
+      </w:r>
+    </w:p>
+    <w:p>
+      <w:pPr>
+        <w:pStyle w:val="style0"/>
         <w:rPr>
           <w:b/>
           <w:bCs/>
@@ -295,13 +304,6 @@
           <w:color w:val="800000"/>
         </w:rPr>
         <w:tab/>
-      </w:r>
-      <w:bookmarkStart w:id="0" w:name="__DdeLink__88_156945054"/>
-      <w:bookmarkEnd w:id="0"/>
-      <w:r>
-        <w:rPr>
-          <w:color w:val="800000"/>
-        </w:rPr>
         <w:t>./fourthBranch.pl run=loginIndividual email=test password=test</w:t>
       </w:r>
     </w:p>
@@ -608,6 +610,46 @@
       </w:pPr>
       <w:r>
         <w:rPr/>
+      </w:r>
+    </w:p>
+    <w:p>
+      <w:pPr>
+        <w:pStyle w:val="style0"/>
+        <w:ind w:hanging="0" w:left="0" w:right="0"/>
+        <w:rPr/>
+      </w:pPr>
+      <w:r>
+        <w:rPr/>
+      </w:r>
+    </w:p>
+    <w:p>
+      <w:pPr>
+        <w:pStyle w:val="style0"/>
+        <w:ind w:hanging="0" w:left="0" w:right="0"/>
+        <w:rPr/>
+      </w:pPr>
+      <w:r>
+        <w:rPr/>
+      </w:r>
+    </w:p>
+    <w:p>
+      <w:pPr>
+        <w:pStyle w:val="style0"/>
+        <w:ind w:hanging="0" w:left="0" w:right="0"/>
+        <w:rPr/>
+      </w:pPr>
+      <w:r>
+        <w:rPr/>
+      </w:r>
+    </w:p>
+    <w:p>
+      <w:pPr>
+        <w:pStyle w:val="style0"/>
+        <w:ind w:hanging="0" w:left="0" w:right="0"/>
+        <w:rPr/>
+      </w:pPr>
+      <w:r>
+        <w:rPr/>
         <w:t xml:space="preserve">- Build Databases for </w:t>
       </w:r>
     </w:p>
@@ -671,9 +713,10 @@
       </w:r>
     </w:p>
     <w:sectPr>
+      <w:headerReference r:id="rId2" w:type="default"/>
       <w:type w:val="nextPage"/>
       <w:pgSz w:h="15840" w:w="12240"/>
-      <w:pgMar w:bottom="1134" w:footer="0" w:gutter="0" w:header="0" w:left="1134" w:right="1134" w:top="1134"/>
+      <w:pgMar w:bottom="1134" w:footer="0" w:gutter="0" w:header="1134" w:left="1134" w:right="1134" w:top="1693"/>
       <w:pgNumType w:fmt="decimal"/>
       <w:formProt w:val="false"/>
       <w:textDirection w:val="lrTb"/>
@@ -681,6 +724,25 @@
     </w:sectPr>
   </w:body>
 </w:document>
+</file>
+
+<file path=word/header1.xml><?xml version="1.0" encoding="utf-8"?>
+<w:hdr xmlns:o="urn:schemas-microsoft-com:office:office" xmlns:r="http://schemas.openxmlformats.org/officeDocument/2006/relationships" xmlns:v="urn:schemas-microsoft-com:vml" xmlns:w="http://schemas.openxmlformats.org/wordprocessingml/2006/main" xmlns:w10="urn:schemas-microsoft-com:office:word" xmlns:wp="http://schemas.openxmlformats.org/drawingml/2006/wordprocessingDrawing">
+  <w:p>
+    <w:pPr>
+      <w:pStyle w:val="style0"/>
+      <w:rPr/>
+    </w:pPr>
+    <w:r>
+      <w:rPr/>
+      <w:t xml:space="preserve">– </w:t>
+    </w:r>
+    <w:r>
+      <w:rPr/>
+      <w:t>Don't url encode the input. If you must account for spaces just quote the whole input parameter</w:t>
+    </w:r>
+  </w:p>
+</w:hdr>
 </file>
 
 <file path=word/styles.xml><?xml version="1.0" encoding="utf-8"?>
@@ -771,5 +833,12 @@
       <w:rFonts w:cs="Lohit Hindi"/>
     </w:rPr>
   </w:style>
+  <w:style w:styleId="style21" w:type="paragraph">
+    <w:name w:val="Header"/>
+    <w:basedOn w:val="style0"/>
+    <w:next w:val="style21"/>
+    <w:pPr/>
+    <w:rPr/>
+  </w:style>
 </w:styles>
 </file>
</xml_diff>

<commit_message>
Updated fourth branch database schemas and backend lookup
</commit_message>
<xml_diff>
--- a/documents/backendLookup.docx
+++ b/documents/backendLookup.docx
@@ -250,16 +250,7 @@
           <w:sz w:val="28"/>
           <w:szCs w:val="28"/>
         </w:rPr>
-        <w:t xml:space="preserve">loginOrganization &amp;&amp; loginIndividual </w:t>
-      </w:r>
-      <w:r>
-        <w:rPr>
-          <w:b/>
-          <w:bCs/>
-          <w:sz w:val="28"/>
-          <w:szCs w:val="28"/>
-        </w:rPr>
-        <w:t>&amp;&amp; loginAdmin</w:t>
+        <w:t>loginOrganization &amp;&amp; loginIndividual &amp;&amp; loginAdmin</w:t>
       </w:r>
     </w:p>
     <w:p>
@@ -330,19 +321,7 @@
           <w:color w:val="800000"/>
         </w:rPr>
         <w:tab/>
-        <w:t>./fourthBranch.pl run=login</w:t>
-      </w:r>
-      <w:r>
-        <w:rPr>
-          <w:color w:val="800000"/>
-        </w:rPr>
-        <w:t>Admin</w:t>
-      </w:r>
-      <w:r>
-        <w:rPr>
-          <w:color w:val="800000"/>
-        </w:rPr>
-        <w:t xml:space="preserve"> email=test password=test</w:t>
+        <w:t>./fourthBranch.pl run=loginAdmin email=test password=test</w:t>
       </w:r>
     </w:p>
     <w:p>
@@ -640,6 +619,21 @@
       </w:pPr>
       <w:r>
         <w:rPr/>
+        <w:t xml:space="preserve">- </w:t>
+      </w:r>
+      <w:r>
+        <w:rPr/>
+        <w:t>get script working on got nerds server</w:t>
+      </w:r>
+    </w:p>
+    <w:p>
+      <w:pPr>
+        <w:pStyle w:val="style0"/>
+        <w:ind w:hanging="0" w:left="0" w:right="0"/>
+        <w:rPr/>
+      </w:pPr>
+      <w:r>
+        <w:rPr/>
       </w:r>
     </w:p>
     <w:p>
@@ -710,6 +704,41 @@
       <w:r>
         <w:rPr/>
         <w:t>- Write a function to get the current bill of the day from Participate Bill Summaries database</w:t>
+      </w:r>
+    </w:p>
+    <w:p>
+      <w:pPr>
+        <w:pStyle w:val="style0"/>
+        <w:ind w:hanging="0" w:left="0" w:right="0"/>
+        <w:rPr/>
+      </w:pPr>
+      <w:r>
+        <w:rPr/>
+      </w:r>
+    </w:p>
+    <w:p>
+      <w:pPr>
+        <w:pStyle w:val="style0"/>
+        <w:ind w:hanging="0" w:left="0" w:right="0"/>
+        <w:rPr/>
+      </w:pPr>
+      <w:r>
+        <w:rPr/>
+      </w:r>
+    </w:p>
+    <w:p>
+      <w:pPr>
+        <w:pStyle w:val="style0"/>
+        <w:ind w:hanging="0" w:left="0" w:right="0"/>
+        <w:rPr/>
+      </w:pPr>
+      <w:r>
+        <w:rPr/>
+        <w:t xml:space="preserve">– </w:t>
+      </w:r>
+      <w:r>
+        <w:rPr/>
+        <w:t>Requested fuctions</w:t>
       </w:r>
     </w:p>
     <w:sectPr>

</xml_diff>